<commit_message>
tests are finished, ODD file init, presentation file init
</commit_message>
<xml_diff>
--- a/Documents/thesis/dense_vs_focused_on_dqn_for_rl.docx
+++ b/Documents/thesis/dense_vs_focused_on_dqn_for_rl.docx
@@ -9547,8 +9547,10 @@
           <w:rtl w:val="0"/>
           <w:lang w:val="tr-TR"/>
         </w:rPr>
-        <w:t>Acrobot-v0[17]</w:t>
-      </w:r>
+        <w:t>Acrobot-v1[17]</w:t>
+      </w:r>
+      <w:bookmarkStart w:id="10" w:name="_GoBack"/>
+      <w:bookmarkEnd w:id="10"/>
     </w:p>
     <w:p>
       <w:pPr>
@@ -9970,8 +9972,6 @@
         </w:rPr>
         <w:t xml:space="preserve">. </w:t>
       </w:r>
-      <w:bookmarkStart w:id="10" w:name="_GoBack"/>
-      <w:bookmarkEnd w:id="10"/>
     </w:p>
     <w:p>
       <w:pPr>

</xml_diff>